<commit_message>
working on manuscript format
</commit_message>
<xml_diff>
--- a/Lang of War/CL LOW.docx
+++ b/Lang of War/CL LOW.docx
@@ -230,10 +230,22 @@
       </w:r>
       <w:proofErr w:type="gramEnd"/>
       <w:r>
-        <w:t xml:space="preserve"> linked on this page: </w:t>
-      </w:r>
-      <w:bookmarkStart w:id="0" w:name="_GoBack"/>
-      <w:bookmarkEnd w:id="0"/>
+        <w:t xml:space="preserve"> linked on the OSF page, but specifically: </w:t>
+      </w:r>
+      <w:hyperlink r:id="rId8" w:history="1">
+        <w:r>
+          <w:rPr>
+            <w:rStyle w:val="Hyperlink"/>
+          </w:rPr>
+          <w:t>https://osf.io/5mcw4/</w:t>
+        </w:r>
+      </w:hyperlink>
+      <w:r>
+        <w:t xml:space="preserve"> is the manuscript and the documents are found in the Lang</w:t>
+      </w:r>
+      <w:r>
+        <w:t xml:space="preserve"> of War folder. </w:t>
+      </w:r>
     </w:p>
     <w:p>
       <w:pPr>
@@ -251,7 +263,7 @@
       <w:r>
         <w:t xml:space="preserve">The pre-print can be found at: </w:t>
       </w:r>
-      <w:hyperlink r:id="rId8" w:history="1">
+      <w:hyperlink r:id="rId9" w:history="1">
         <w:r>
           <w:rPr>
             <w:rStyle w:val="Hyperlink"/>
@@ -260,7 +272,7 @@
         </w:r>
       </w:hyperlink>
       <w:r>
-        <w:t xml:space="preserve">. We note this pre-print is stored on the OSF server, as we made the pre-print before submitting to this journal. Commenting should be supported through hypothesis.is as required, but we can switch servers if necessary. </w:t>
+        <w:t xml:space="preserve">. We note this pre-print is stored on the OSF server, as we made the pre-print before submitting to this journal. Commenting should be supported through hypothes.is as required, but we can switch servers if necessary. </w:t>
       </w:r>
     </w:p>
     <w:p>
@@ -277,6 +289,26 @@
         <w:jc w:val="left"/>
       </w:pPr>
       <w:r>
+        <w:t>We would like to include open data</w:t>
+      </w:r>
+      <w:r>
+        <w:t xml:space="preserve"> and material badges. </w:t>
+      </w:r>
+    </w:p>
+    <w:p>
+      <w:pPr>
+        <w:pStyle w:val="Title"/>
+        <w:spacing w:line="240" w:lineRule="auto"/>
+        <w:jc w:val="left"/>
+      </w:pPr>
+    </w:p>
+    <w:p>
+      <w:pPr>
+        <w:pStyle w:val="Title"/>
+        <w:spacing w:line="240" w:lineRule="auto"/>
+        <w:jc w:val="left"/>
+      </w:pPr>
+      <w:r>
         <w:t>Legislative bodies have very important roles and understanding the psychology of their decision-making processes is a useful area of study. We add to this area by replicating two previous studies Abe (2012) and Matsumoto, Frank, and Hwang (2015) in the context of a legislative body. The present study hypothesized that legislators who support war measures be externally focused and less cognitively complex in their speeches while opponents of war measures would be internally focused. Speeches were obtained pertaining to the decisions for the U.S. to take military action in Kosovo, Iraq, and Libya. While we found mixed results depending on the circumstances of a specific conflict, we demonstrate how automated language analysis can be combined with voting records to better understand behavioral action, such as legislative decision.</w:t>
       </w:r>
       <w:r>
@@ -355,6 +387,24 @@
           <w:rFonts w:ascii="Times New Roman" w:hAnsi="Times New Roman"/>
           <w:sz w:val="24"/>
         </w:rPr>
+        <w:sectPr>
+          <w:headerReference w:type="default" r:id="rId10"/>
+          <w:type w:val="continuous"/>
+          <w:pgSz w:w="12240" w:h="15840" w:code="1"/>
+          <w:pgMar w:top="1440" w:right="1800" w:bottom="1440" w:left="1800" w:header="960" w:footer="960" w:gutter="0"/>
+          <w:pgNumType w:start="1"/>
+          <w:cols w:space="720"/>
+          <w:titlePg/>
+        </w:sectPr>
+      </w:pPr>
+    </w:p>
+    <w:p>
+      <w:pPr>
+        <w:pStyle w:val="CcList"/>
+        <w:rPr>
+          <w:rFonts w:ascii="Times New Roman" w:hAnsi="Times New Roman"/>
+          <w:sz w:val="24"/>
+        </w:rPr>
       </w:pPr>
       <w:r>
         <w:rPr>
@@ -405,7 +455,7 @@
           <w:sz w:val="24"/>
         </w:rPr>
       </w:pPr>
-      <w:hyperlink r:id="rId9" w:history="1">
+      <w:hyperlink r:id="rId11" w:history="1">
         <w:r>
           <w:rPr>
             <w:rStyle w:val="Hyperlink"/>
@@ -419,15 +469,63 @@
     <w:p>
       <w:pPr>
         <w:pStyle w:val="CcList"/>
-        <w:rPr>
-          <w:rFonts w:ascii="Times New Roman" w:hAnsi="Times New Roman"/>
-          <w:sz w:val="24"/>
-        </w:rPr>
-      </w:pPr>
-    </w:p>
-    <w:p>
-      <w:pPr>
-        <w:pStyle w:val="CcList"/>
+        <w:ind w:left="0" w:firstLine="0"/>
+        <w:rPr>
+          <w:rFonts w:ascii="Times New Roman" w:hAnsi="Times New Roman"/>
+          <w:sz w:val="24"/>
+        </w:rPr>
+      </w:pPr>
+    </w:p>
+    <w:p>
+      <w:pPr>
+        <w:pStyle w:val="CcList"/>
+        <w:rPr>
+          <w:rFonts w:ascii="Times New Roman" w:hAnsi="Times New Roman"/>
+          <w:sz w:val="24"/>
+        </w:rPr>
+      </w:pPr>
+    </w:p>
+    <w:p>
+      <w:pPr>
+        <w:pStyle w:val="CcList"/>
+        <w:rPr>
+          <w:rFonts w:ascii="Times New Roman" w:hAnsi="Times New Roman"/>
+          <w:sz w:val="24"/>
+        </w:rPr>
+      </w:pPr>
+    </w:p>
+    <w:p>
+      <w:pPr>
+        <w:pStyle w:val="CcList"/>
+        <w:rPr>
+          <w:rFonts w:ascii="Times New Roman" w:hAnsi="Times New Roman"/>
+          <w:sz w:val="24"/>
+        </w:rPr>
+      </w:pPr>
+    </w:p>
+    <w:p>
+      <w:pPr>
+        <w:pStyle w:val="CcList"/>
+        <w:rPr>
+          <w:rFonts w:ascii="Times New Roman" w:hAnsi="Times New Roman"/>
+          <w:sz w:val="24"/>
+        </w:rPr>
+      </w:pPr>
+    </w:p>
+    <w:p>
+      <w:pPr>
+        <w:pStyle w:val="CcList"/>
+        <w:rPr>
+          <w:rFonts w:ascii="Times New Roman" w:hAnsi="Times New Roman"/>
+          <w:sz w:val="24"/>
+        </w:rPr>
+      </w:pPr>
+    </w:p>
+    <w:p>
+      <w:pPr>
+        <w:pStyle w:val="CcList"/>
+        <w:ind w:left="0" w:firstLine="0"/>
+        <w:jc w:val="left"/>
         <w:rPr>
           <w:rFonts w:ascii="Times New Roman" w:hAnsi="Times New Roman"/>
           <w:sz w:val="24"/>
@@ -451,79 +549,136 @@
     <w:p>
       <w:pPr>
         <w:pStyle w:val="CcList"/>
-        <w:rPr>
-          <w:rFonts w:ascii="Times New Roman" w:hAnsi="Times New Roman"/>
-          <w:sz w:val="24"/>
-        </w:rPr>
-      </w:pPr>
-      <w:r>
-        <w:rPr>
-          <w:rFonts w:ascii="Times New Roman" w:hAnsi="Times New Roman"/>
-          <w:sz w:val="24"/>
-        </w:rPr>
-        <w:t>William Padfield</w:t>
-      </w:r>
-    </w:p>
-    <w:p>
-      <w:pPr>
-        <w:pStyle w:val="CcList"/>
-        <w:rPr>
-          <w:rFonts w:ascii="Times New Roman" w:hAnsi="Times New Roman"/>
-          <w:sz w:val="24"/>
-        </w:rPr>
-      </w:pPr>
-      <w:r>
-        <w:rPr>
-          <w:rFonts w:ascii="Times New Roman" w:hAnsi="Times New Roman"/>
-          <w:sz w:val="24"/>
-        </w:rPr>
-        <w:t>Department of Psychology</w:t>
-      </w:r>
-    </w:p>
-    <w:p>
-      <w:pPr>
-        <w:pStyle w:val="CcList"/>
-        <w:rPr>
-          <w:rFonts w:ascii="Times New Roman" w:hAnsi="Times New Roman"/>
-          <w:sz w:val="24"/>
-        </w:rPr>
-      </w:pPr>
-      <w:r>
-        <w:rPr>
-          <w:rFonts w:ascii="Times New Roman" w:hAnsi="Times New Roman"/>
-          <w:sz w:val="24"/>
-        </w:rPr>
-        <w:t>Missouri State University</w:t>
-      </w:r>
-    </w:p>
-    <w:p>
-      <w:pPr>
-        <w:pStyle w:val="CcList"/>
-        <w:rPr>
-          <w:rFonts w:ascii="Times New Roman" w:hAnsi="Times New Roman"/>
-          <w:sz w:val="24"/>
-        </w:rPr>
-      </w:pPr>
-      <w:hyperlink r:id="rId10" w:history="1">
+        <w:jc w:val="left"/>
+        <w:rPr>
+          <w:rFonts w:ascii="Times New Roman" w:hAnsi="Times New Roman"/>
+          <w:sz w:val="24"/>
+        </w:rPr>
+      </w:pPr>
+      <w:r>
+        <w:rPr>
+          <w:rFonts w:ascii="Times New Roman" w:hAnsi="Times New Roman"/>
+          <w:sz w:val="24"/>
+        </w:rPr>
+        <w:t>Analytics</w:t>
+      </w:r>
+    </w:p>
+    <w:p>
+      <w:pPr>
+        <w:pStyle w:val="CcList"/>
+        <w:jc w:val="left"/>
+        <w:rPr>
+          <w:rFonts w:ascii="Times New Roman" w:hAnsi="Times New Roman"/>
+          <w:sz w:val="24"/>
+        </w:rPr>
+      </w:pPr>
+      <w:r>
+        <w:rPr>
+          <w:rFonts w:ascii="Times New Roman" w:hAnsi="Times New Roman"/>
+          <w:sz w:val="24"/>
+        </w:rPr>
+        <w:t xml:space="preserve">Harrisburg University of Science and </w:t>
+      </w:r>
+      <w:bookmarkStart w:id="0" w:name="_GoBack"/>
+      <w:bookmarkEnd w:id="0"/>
+      <w:r>
+        <w:rPr>
+          <w:rFonts w:ascii="Times New Roman" w:hAnsi="Times New Roman"/>
+          <w:sz w:val="24"/>
+        </w:rPr>
+        <w:t>Technology</w:t>
+      </w:r>
+    </w:p>
+    <w:p>
+      <w:pPr>
+        <w:pStyle w:val="CcList"/>
+        <w:jc w:val="left"/>
+        <w:rPr>
+          <w:rFonts w:ascii="Times New Roman" w:hAnsi="Times New Roman"/>
+          <w:sz w:val="24"/>
+        </w:rPr>
+      </w:pPr>
+      <w:hyperlink r:id="rId12" w:history="1">
         <w:r>
           <w:rPr>
             <w:rStyle w:val="Hyperlink"/>
             <w:rFonts w:ascii="Times New Roman" w:hAnsi="Times New Roman"/>
             <w:sz w:val="24"/>
           </w:rPr>
-          <w:t>ErinBuchanan@missouristate.edu</w:t>
+          <w:t>ebuchanan@harrisburgu.edu</w:t>
         </w:r>
       </w:hyperlink>
     </w:p>
     <w:p>
       <w:pPr>
         <w:pStyle w:val="CcList"/>
-        <w:rPr>
-          <w:rFonts w:ascii="Times New Roman" w:hAnsi="Times New Roman"/>
-          <w:sz w:val="24"/>
-        </w:rPr>
-      </w:pPr>
-      <w:hyperlink r:id="rId11" w:history="1">
+        <w:jc w:val="left"/>
+        <w:rPr>
+          <w:rFonts w:ascii="Times New Roman" w:hAnsi="Times New Roman"/>
+          <w:sz w:val="24"/>
+        </w:rPr>
+      </w:pPr>
+    </w:p>
+    <w:p>
+      <w:pPr>
+        <w:pStyle w:val="CcList"/>
+        <w:jc w:val="left"/>
+        <w:rPr>
+          <w:rFonts w:ascii="Times New Roman" w:hAnsi="Times New Roman"/>
+          <w:sz w:val="24"/>
+        </w:rPr>
+      </w:pPr>
+      <w:r>
+        <w:rPr>
+          <w:rFonts w:ascii="Times New Roman" w:hAnsi="Times New Roman"/>
+          <w:sz w:val="24"/>
+        </w:rPr>
+        <w:t>William Padfield</w:t>
+      </w:r>
+    </w:p>
+    <w:p>
+      <w:pPr>
+        <w:pStyle w:val="CcList"/>
+        <w:jc w:val="left"/>
+        <w:rPr>
+          <w:rFonts w:ascii="Times New Roman" w:hAnsi="Times New Roman"/>
+          <w:sz w:val="24"/>
+        </w:rPr>
+      </w:pPr>
+      <w:r>
+        <w:rPr>
+          <w:rFonts w:ascii="Times New Roman" w:hAnsi="Times New Roman"/>
+          <w:sz w:val="24"/>
+        </w:rPr>
+        <w:t>Department of Psychology</w:t>
+      </w:r>
+    </w:p>
+    <w:p>
+      <w:pPr>
+        <w:pStyle w:val="CcList"/>
+        <w:jc w:val="left"/>
+        <w:rPr>
+          <w:rFonts w:ascii="Times New Roman" w:hAnsi="Times New Roman"/>
+          <w:sz w:val="24"/>
+        </w:rPr>
+      </w:pPr>
+      <w:r>
+        <w:rPr>
+          <w:rFonts w:ascii="Times New Roman" w:hAnsi="Times New Roman"/>
+          <w:sz w:val="24"/>
+        </w:rPr>
+        <w:t>Missouri State University</w:t>
+      </w:r>
+    </w:p>
+    <w:p>
+      <w:pPr>
+        <w:pStyle w:val="CcList"/>
+        <w:rPr>
+          <w:rFonts w:ascii="Times New Roman" w:hAnsi="Times New Roman"/>
+          <w:sz w:val="24"/>
+        </w:rPr>
+      </w:pPr>
+      <w:hyperlink r:id="rId13" w:history="1">
         <w:r>
           <w:rPr>
             <w:rStyle w:val="Hyperlink"/>
@@ -544,34 +699,15 @@
     <w:p>
       <w:pPr>
         <w:pStyle w:val="CcList"/>
-        <w:rPr>
-          <w:rFonts w:ascii="Times New Roman" w:hAnsi="Times New Roman"/>
-          <w:sz w:val="24"/>
-        </w:rPr>
-      </w:pPr>
-      <w:r>
-        <w:rPr>
-          <w:rFonts w:ascii="Times New Roman" w:hAnsi="Times New Roman"/>
-          <w:sz w:val="24"/>
-        </w:rPr>
-        <w:t>Phone: 417-836-5592</w:t>
-      </w:r>
-    </w:p>
-    <w:p>
-      <w:pPr>
-        <w:pStyle w:val="CcList"/>
-        <w:rPr>
-          <w:rFonts w:ascii="Times New Roman" w:hAnsi="Times New Roman"/>
-          <w:sz w:val="24"/>
-        </w:rPr>
-      </w:pPr>
-      <w:r>
-        <w:rPr>
-          <w:rFonts w:ascii="Times New Roman" w:hAnsi="Times New Roman"/>
-          <w:sz w:val="24"/>
-        </w:rPr>
-        <w:t>Fax: 417-836-8330</w:t>
-      </w:r>
+        <w:sectPr>
+          <w:type w:val="continuous"/>
+          <w:pgSz w:w="12240" w:h="15840" w:code="1"/>
+          <w:pgMar w:top="1440" w:right="1800" w:bottom="1440" w:left="1800" w:header="960" w:footer="960" w:gutter="0"/>
+          <w:pgNumType w:start="1"/>
+          <w:cols w:num="2" w:space="528"/>
+          <w:titlePg/>
+        </w:sectPr>
+      </w:pPr>
     </w:p>
     <w:p>
       <w:pPr>
@@ -585,7 +721,6 @@
       </w:r>
     </w:p>
     <w:sectPr>
-      <w:headerReference w:type="default" r:id="rId12"/>
       <w:type w:val="continuous"/>
       <w:pgSz w:w="12240" w:h="15840" w:code="1"/>
       <w:pgMar w:top="1440" w:right="1800" w:bottom="1440" w:left="1800" w:header="960" w:footer="960" w:gutter="0"/>

</xml_diff>